<commit_message>
Update Cotización 203-C  SPRINT 7 - copia.docx
Actualizacion al documento
</commit_message>
<xml_diff>
--- a/Analisis/SPRINT/Cotización 203-C  SPRINT 7 - copia.docx
+++ b/Analisis/SPRINT/Cotización 203-C  SPRINT 7 - copia.docx
@@ -184,7 +184,13 @@
         <w:rPr>
           <w:rFonts w:ascii="Avenir Book" w:hAnsi="Avenir Book"/>
         </w:rPr>
-        <w:t>Ventas -</w:t>
+        <w:t xml:space="preserve">Ventas </w:t>
+      </w:r>
+      <w:r>
+        <w:rPr>
+          <w:rFonts w:ascii="Avenir Book" w:hAnsi="Avenir Book"/>
+        </w:rPr>
+        <w:t>–(Ventas a Crédito)</w:t>
       </w:r>
     </w:p>
     <w:p>
@@ -215,7 +221,7 @@
       <w:pPr>
         <w:pStyle w:val="NormalWeb"/>
         <w:numPr>
-          <w:ilvl w:val="1"/>
+          <w:ilvl w:val="2"/>
           <w:numId w:val="37"/>
         </w:numPr>
         <w:rPr>
@@ -226,31 +232,7 @@
         <w:rPr>
           <w:rFonts w:ascii="Avenir Book" w:hAnsi="Avenir Book"/>
         </w:rPr>
-        <w:t>A</w:t>
-      </w:r>
-      <w:r>
-        <w:rPr>
-          <w:rFonts w:ascii="Avenir Book" w:hAnsi="Avenir Book"/>
-        </w:rPr>
-        <w:t>gregar una casilla para identificar cua</w:t>
-      </w:r>
-      <w:r>
-        <w:rPr>
-          <w:rFonts w:ascii="Avenir Book" w:hAnsi="Avenir Book"/>
-        </w:rPr>
-        <w:t>ndo</w:t>
-      </w:r>
-      <w:r>
-        <w:rPr>
-          <w:rFonts w:ascii="Avenir Book" w:hAnsi="Avenir Book"/>
-        </w:rPr>
-        <w:t xml:space="preserve"> la venta es a crédito </w:t>
-      </w:r>
-      <w:r>
-        <w:rPr>
-          <w:rFonts w:ascii="Avenir Book" w:hAnsi="Avenir Book"/>
-        </w:rPr>
-        <w:t>tipo la casilla de Facturar</w:t>
+        <w:t>En caso de que deje algún anticipo</w:t>
       </w:r>
     </w:p>
     <w:p>
@@ -268,13 +250,31 @@
         <w:rPr>
           <w:rFonts w:ascii="Avenir Book" w:hAnsi="Avenir Book"/>
         </w:rPr>
-        <w:t>Agregar un campo para</w:t>
-      </w:r>
-      <w:r>
-        <w:rPr>
-          <w:rFonts w:ascii="Avenir Book" w:hAnsi="Avenir Book"/>
-        </w:rPr>
-        <w:t xml:space="preserve"> introducir el nombre de la persona que va a firmar el ticket</w:t>
+        <w:t>A</w:t>
+      </w:r>
+      <w:r>
+        <w:rPr>
+          <w:rFonts w:ascii="Avenir Book" w:hAnsi="Avenir Book"/>
+        </w:rPr>
+        <w:t>gregar una casilla para identificar cua</w:t>
+      </w:r>
+      <w:r>
+        <w:rPr>
+          <w:rFonts w:ascii="Avenir Book" w:hAnsi="Avenir Book"/>
+        </w:rPr>
+        <w:t>ndo</w:t>
+      </w:r>
+      <w:r>
+        <w:rPr>
+          <w:rFonts w:ascii="Avenir Book" w:hAnsi="Avenir Book"/>
+        </w:rPr>
+        <w:t xml:space="preserve"> la venta es a crédito </w:t>
+      </w:r>
+      <w:r>
+        <w:rPr>
+          <w:rFonts w:ascii="Avenir Book" w:hAnsi="Avenir Book"/>
+        </w:rPr>
+        <w:t>tipo la casilla de Facturar</w:t>
       </w:r>
     </w:p>
     <w:p>
@@ -292,19 +292,13 @@
         <w:rPr>
           <w:rFonts w:ascii="Avenir Book" w:hAnsi="Avenir Book"/>
         </w:rPr>
-        <w:t>Agregar un campo para introducir el plazo días calendario</w:t>
-      </w:r>
-      <w:r>
-        <w:rPr>
-          <w:rFonts w:ascii="Avenir Book" w:hAnsi="Avenir Book"/>
-        </w:rPr>
-        <w:t xml:space="preserve"> </w:t>
-      </w:r>
-      <w:r>
-        <w:rPr>
-          <w:rFonts w:ascii="Avenir Book" w:hAnsi="Avenir Book"/>
-        </w:rPr>
-        <w:t>de la persona que va a firmar el ticket</w:t>
+        <w:t>Agregar un campo para</w:t>
+      </w:r>
+      <w:r>
+        <w:rPr>
+          <w:rFonts w:ascii="Avenir Book" w:hAnsi="Avenir Book"/>
+        </w:rPr>
+        <w:t xml:space="preserve"> introducir el nombre de la persona que va a firmar el ticket</w:t>
       </w:r>
     </w:p>
     <w:p>
@@ -322,7 +316,13 @@
         <w:rPr>
           <w:rFonts w:ascii="Avenir Book" w:hAnsi="Avenir Book"/>
         </w:rPr>
-        <w:t xml:space="preserve">Agregar un campo para introducir el correo </w:t>
+        <w:t>Agregar un campo para introducir el plazo días calendario</w:t>
+      </w:r>
+      <w:r>
+        <w:rPr>
+          <w:rFonts w:ascii="Avenir Book" w:hAnsi="Avenir Book"/>
+        </w:rPr>
+        <w:t xml:space="preserve"> </w:t>
       </w:r>
       <w:r>
         <w:rPr>
@@ -346,13 +346,7 @@
         <w:rPr>
           <w:rFonts w:ascii="Avenir Book" w:hAnsi="Avenir Book"/>
         </w:rPr>
-        <w:t>Agregar un campo para introducir el teléfono celular</w:t>
-      </w:r>
-      <w:r>
-        <w:rPr>
-          <w:rFonts w:ascii="Avenir Book" w:hAnsi="Avenir Book"/>
-        </w:rPr>
-        <w:t xml:space="preserve"> </w:t>
+        <w:t xml:space="preserve">Agregar un campo para introducir el correo </w:t>
       </w:r>
       <w:r>
         <w:rPr>
@@ -376,33 +370,19 @@
         <w:rPr>
           <w:rFonts w:ascii="Avenir Book" w:hAnsi="Avenir Book"/>
         </w:rPr>
-        <w:t>Si R</w:t>
-      </w:r>
-      <w:r>
-        <w:rPr>
-          <w:rFonts w:ascii="Avenir Book" w:hAnsi="Avenir Book"/>
-        </w:rPr>
-        <w:t>equieren factura - el método de pago debe ser en parcialidades o diferido</w:t>
-      </w:r>
-      <w:r>
-        <w:rPr>
-          <w:rFonts w:ascii="Avenir Book" w:hAnsi="Avenir Book"/>
-        </w:rPr>
-        <w:t xml:space="preserve">, la factura solo se puede generar si </w:t>
-      </w:r>
-      <w:proofErr w:type="spellStart"/>
-      <w:r>
-        <w:rPr>
-          <w:rFonts w:ascii="Avenir Book" w:hAnsi="Avenir Book"/>
-        </w:rPr>
-        <w:t>esta</w:t>
-      </w:r>
-      <w:proofErr w:type="spellEnd"/>
-      <w:r>
-        <w:rPr>
-          <w:rFonts w:ascii="Avenir Book" w:hAnsi="Avenir Book"/>
-        </w:rPr>
-        <w:t xml:space="preserve"> ya se ha liquidado</w:t>
+        <w:t>Agregar un campo para introducir el teléfono celular</w:t>
+      </w:r>
+      <w:r>
+        <w:rPr>
+          <w:rFonts w:ascii="Avenir Book" w:hAnsi="Avenir Book"/>
+        </w:rPr>
+        <w:t xml:space="preserve"> </w:t>
+      </w:r>
+      <w:r>
+        <w:rPr>
+          <w:rFonts w:ascii="Avenir Book" w:hAnsi="Avenir Book"/>
+        </w:rPr>
+        <w:t>de la persona que va a firmar el ticket</w:t>
       </w:r>
     </w:p>
     <w:p>
@@ -420,25 +400,31 @@
         <w:rPr>
           <w:rFonts w:ascii="Avenir Book" w:hAnsi="Avenir Book"/>
         </w:rPr>
-        <w:t>L</w:t>
-      </w:r>
-      <w:r>
-        <w:rPr>
-          <w:rFonts w:ascii="Avenir Book" w:hAnsi="Avenir Book"/>
-        </w:rPr>
-        <w:t xml:space="preserve">as ventas a crédito deben pasar a un apartado de cuentas por cobrar, </w:t>
-      </w:r>
-      <w:r>
-        <w:rPr>
-          <w:rFonts w:ascii="Avenir Book" w:hAnsi="Avenir Book"/>
-        </w:rPr>
-        <w:t>deben aparecer</w:t>
-      </w:r>
-      <w:r>
-        <w:rPr>
-          <w:rFonts w:ascii="Avenir Book" w:hAnsi="Avenir Book"/>
-        </w:rPr>
-        <w:t xml:space="preserve"> todas las ventas que son a crédito</w:t>
+        <w:t>Si R</w:t>
+      </w:r>
+      <w:r>
+        <w:rPr>
+          <w:rFonts w:ascii="Avenir Book" w:hAnsi="Avenir Book"/>
+        </w:rPr>
+        <w:t>equieren factura - el método de pago debe ser en parcialidades o diferido</w:t>
+      </w:r>
+      <w:r>
+        <w:rPr>
+          <w:rFonts w:ascii="Avenir Book" w:hAnsi="Avenir Book"/>
+        </w:rPr>
+        <w:t xml:space="preserve">, la factura solo se puede generar si </w:t>
+      </w:r>
+      <w:r>
+        <w:rPr>
+          <w:rFonts w:ascii="Avenir Book" w:hAnsi="Avenir Book"/>
+        </w:rPr>
+        <w:t>está</w:t>
+      </w:r>
+      <w:r>
+        <w:rPr>
+          <w:rFonts w:ascii="Avenir Book" w:hAnsi="Avenir Book"/>
+        </w:rPr>
+        <w:t xml:space="preserve"> ya se ha liquidado</w:t>
       </w:r>
       <w:r>
         <w:rPr>
@@ -462,6 +448,48 @@
         <w:rPr>
           <w:rFonts w:ascii="Avenir Book" w:hAnsi="Avenir Book"/>
         </w:rPr>
+        <w:t>L</w:t>
+      </w:r>
+      <w:r>
+        <w:rPr>
+          <w:rFonts w:ascii="Avenir Book" w:hAnsi="Avenir Book"/>
+        </w:rPr>
+        <w:t xml:space="preserve">as ventas a crédito deben pasar a un apartado de cuentas por cobrar, </w:t>
+      </w:r>
+      <w:r>
+        <w:rPr>
+          <w:rFonts w:ascii="Avenir Book" w:hAnsi="Avenir Book"/>
+        </w:rPr>
+        <w:t>deben aparecer</w:t>
+      </w:r>
+      <w:r>
+        <w:rPr>
+          <w:rFonts w:ascii="Avenir Book" w:hAnsi="Avenir Book"/>
+        </w:rPr>
+        <w:t xml:space="preserve"> todas las ventas que son a crédito</w:t>
+      </w:r>
+      <w:r>
+        <w:rPr>
+          <w:rFonts w:ascii="Avenir Book" w:hAnsi="Avenir Book"/>
+        </w:rPr>
+        <w:t>.</w:t>
+      </w:r>
+    </w:p>
+    <w:p>
+      <w:pPr>
+        <w:pStyle w:val="NormalWeb"/>
+        <w:numPr>
+          <w:ilvl w:val="1"/>
+          <w:numId w:val="37"/>
+        </w:numPr>
+        <w:rPr>
+          <w:rFonts w:ascii="Avenir Book" w:hAnsi="Avenir Book"/>
+        </w:rPr>
+      </w:pPr>
+      <w:r>
+        <w:rPr>
+          <w:rFonts w:ascii="Avenir Book" w:hAnsi="Avenir Book"/>
+        </w:rPr>
         <w:t>F</w:t>
       </w:r>
       <w:r>
@@ -510,7 +538,13 @@
         <w:rPr>
           <w:rFonts w:ascii="Avenir Book" w:hAnsi="Avenir Book"/>
         </w:rPr>
-        <w:t>del cliente</w:t>
+        <w:t xml:space="preserve">del </w:t>
+      </w:r>
+      <w:r>
+        <w:rPr>
+          <w:rFonts w:ascii="Avenir Book" w:hAnsi="Avenir Book"/>
+        </w:rPr>
+        <w:t>cliente,</w:t>
       </w:r>
       <w:r>
         <w:rPr>
@@ -518,14 +552,12 @@
         </w:rPr>
         <w:t xml:space="preserve"> </w:t>
       </w:r>
-      <w:proofErr w:type="spellStart"/>
-      <w:r>
-        <w:rPr>
-          <w:rFonts w:ascii="Avenir Book" w:hAnsi="Avenir Book"/>
-        </w:rPr>
-        <w:t>aun que</w:t>
-      </w:r>
-      <w:proofErr w:type="spellEnd"/>
+      <w:r>
+        <w:rPr>
+          <w:rFonts w:ascii="Avenir Book" w:hAnsi="Avenir Book"/>
+        </w:rPr>
+        <w:t>aunque</w:t>
+      </w:r>
       <w:r>
         <w:rPr>
           <w:rFonts w:ascii="Avenir Book" w:hAnsi="Avenir Book"/>
@@ -562,6 +594,12 @@
         </w:rPr>
         <w:t xml:space="preserve"> de Cuentas Por Cobrar</w:t>
       </w:r>
+      <w:r>
+        <w:rPr>
+          <w:rFonts w:ascii="Avenir Book" w:hAnsi="Avenir Book"/>
+        </w:rPr>
+        <w:t xml:space="preserve"> (Nuevo)</w:t>
+      </w:r>
     </w:p>
     <w:p>
       <w:pPr>
@@ -596,6 +634,24 @@
         <w:rPr>
           <w:rFonts w:ascii="Avenir Book" w:hAnsi="Avenir Book"/>
         </w:rPr>
+        <w:t>En módulo de ventas identificar cuando es a crédito para poder realizar abonos.</w:t>
+      </w:r>
+    </w:p>
+    <w:p>
+      <w:pPr>
+        <w:pStyle w:val="NormalWeb"/>
+        <w:numPr>
+          <w:ilvl w:val="1"/>
+          <w:numId w:val="37"/>
+        </w:numPr>
+        <w:rPr>
+          <w:rFonts w:ascii="Avenir Book" w:hAnsi="Avenir Book"/>
+        </w:rPr>
+      </w:pPr>
+      <w:r>
+        <w:rPr>
+          <w:rFonts w:ascii="Avenir Book" w:hAnsi="Avenir Book"/>
+        </w:rPr>
         <w:t>Opción de Reimprimir ticket</w:t>
       </w:r>
       <w:r>
@@ -603,6 +659,24 @@
           <w:rFonts w:ascii="Avenir Book" w:hAnsi="Avenir Book"/>
         </w:rPr>
         <w:t>.</w:t>
+      </w:r>
+    </w:p>
+    <w:p>
+      <w:pPr>
+        <w:pStyle w:val="NormalWeb"/>
+        <w:numPr>
+          <w:ilvl w:val="0"/>
+          <w:numId w:val="37"/>
+        </w:numPr>
+        <w:rPr>
+          <w:rFonts w:ascii="Avenir Book" w:hAnsi="Avenir Book"/>
+        </w:rPr>
+      </w:pPr>
+      <w:r>
+        <w:rPr>
+          <w:rFonts w:ascii="Avenir Book" w:hAnsi="Avenir Book"/>
+        </w:rPr>
+        <w:t>Actualización de los indicadores donde  interactúan las ventas</w:t>
       </w:r>
     </w:p>
     <w:p>
@@ -799,7 +873,6 @@
         </w:rPr>
         <w:t xml:space="preserve"> de </w:t>
       </w:r>
-      <w:proofErr w:type="gramStart"/>
       <w:r>
         <w:rPr>
           <w:rFonts w:ascii="Avenir Book" w:eastAsia="Times New Roman" w:hAnsi="Avenir Book" w:cs="Times New Roman"/>
@@ -808,7 +881,6 @@
         </w:rPr>
         <w:t>Enero</w:t>
       </w:r>
-      <w:proofErr w:type="gramEnd"/>
       <w:r>
         <w:rPr>
           <w:rFonts w:ascii="Avenir Book" w:eastAsia="Times New Roman" w:hAnsi="Avenir Book" w:cs="Times New Roman"/>
@@ -1068,7 +1140,7 @@
           <w:szCs w:val="20"/>
           <w:lang w:eastAsia="es-ES_tradnl"/>
         </w:rPr>
-        <w:t>25</w:t>
+        <w:t>34</w:t>
       </w:r>
       <w:r>
         <w:rPr>
@@ -4423,7 +4495,7 @@
         <w:ind w:left="1440" w:hanging="360"/>
       </w:pPr>
     </w:lvl>
-    <w:lvl w:ilvl="2" w:tplc="080A001B" w:tentative="1">
+    <w:lvl w:ilvl="2" w:tplc="080A001B">
       <w:start w:val="1"/>
       <w:numFmt w:val="lowerRoman"/>
       <w:lvlText w:val="%3."/>

</xml_diff>